<commit_message>
updated graduation estimation date
</commit_message>
<xml_diff>
--- a/CV_George_Kiritsas.docx
+++ b/CV_George_Kiritsas.docx
@@ -651,21 +651,28 @@
                 <w:b/>
                 <w:lang w:val="en-US"/>
               </w:rPr>
-              <w:t>Sep</w:t>
-            </w:r>
-            <w:r>
-              <w:rPr>
-                <w:b/>
-                <w:lang w:val="en-US"/>
-              </w:rPr>
-              <w:t>tember</w:t>
-            </w:r>
-            <w:r>
-              <w:rPr>
-                <w:b/>
-                <w:lang w:val="en-US"/>
-              </w:rPr>
-              <w:t xml:space="preserve"> 2020 (Estimated)</w:t>
+              <w:t>March</w:t>
+            </w:r>
+            <w:r>
+              <w:rPr>
+                <w:b/>
+                <w:lang w:val="en-US"/>
+              </w:rPr>
+              <w:t xml:space="preserve"> 202</w:t>
+            </w:r>
+            <w:r>
+              <w:rPr>
+                <w:b/>
+                <w:lang w:val="en-US"/>
+              </w:rPr>
+              <w:t>1</w:t>
+            </w:r>
+            <w:r>
+              <w:rPr>
+                <w:b/>
+                <w:lang w:val="en-US"/>
+              </w:rPr>
+              <w:t xml:space="preserve"> (Estimated)</w:t>
             </w:r>
           </w:p>
         </w:tc>
@@ -2767,11 +2774,17 @@
     <w:p>
       <w:pPr>
         <w:pStyle w:val="a3"/>
+        <w:rPr>
+          <w:lang w:val="en-US"/>
+        </w:rPr>
       </w:pPr>
     </w:p>
     <w:p>
       <w:pPr>
         <w:pStyle w:val="a3"/>
+        <w:rPr>
+          <w:lang w:val="en-US"/>
+        </w:rPr>
       </w:pPr>
     </w:p>
     <w:p>
@@ -4349,7 +4362,7 @@
     <w:lsdException w:name="Table Web 2" w:semiHidden="1" w:unhideWhenUsed="1"/>
     <w:lsdException w:name="Table Web 3" w:semiHidden="1" w:unhideWhenUsed="1"/>
     <w:lsdException w:name="Balloon Text" w:semiHidden="1" w:unhideWhenUsed="1"/>
-    <w:lsdException w:name="Table Grid" w:semiHidden="1" w:uiPriority="59" w:unhideWhenUsed="1"/>
+    <w:lsdException w:name="Table Grid" w:uiPriority="59"/>
     <w:lsdException w:name="Table Theme" w:semiHidden="1" w:unhideWhenUsed="1"/>
     <w:lsdException w:name="Placeholder Text" w:semiHidden="1"/>
     <w:lsdException w:name="No Spacing" w:uiPriority="1" w:qFormat="1"/>

</xml_diff>

<commit_message>
added diploma degree (estimated) and thesis grade
</commit_message>
<xml_diff>
--- a/CV_George_Kiritsas.docx
+++ b/CV_George_Kiritsas.docx
@@ -142,21 +142,31 @@
                 <w:lang w:val="en-US"/>
               </w:rPr>
             </w:pPr>
-            <w:r>
-              <w:rPr>
-                <w:lang w:val="en-US"/>
-              </w:rPr>
-              <w:t xml:space="preserve">Maditou </w:t>
+            <w:proofErr w:type="spellStart"/>
+            <w:r>
+              <w:rPr>
+                <w:lang w:val="en-US"/>
+              </w:rPr>
+              <w:t>Maditou</w:t>
+            </w:r>
+            <w:proofErr w:type="spellEnd"/>
+            <w:r>
+              <w:rPr>
+                <w:lang w:val="en-US"/>
+              </w:rPr>
+              <w:t xml:space="preserve"> </w:t>
             </w:r>
             <w:r>
               <w:t xml:space="preserve">18, </w:t>
             </w:r>
+            <w:proofErr w:type="spellStart"/>
             <w:r>
               <w:rPr>
                 <w:lang w:val="en-US"/>
               </w:rPr>
               <w:t>Perissos</w:t>
             </w:r>
+            <w:proofErr w:type="spellEnd"/>
           </w:p>
         </w:tc>
       </w:tr>
@@ -651,7 +661,7 @@
                 <w:b/>
                 <w:lang w:val="en-US"/>
               </w:rPr>
-              <w:t>March</w:t>
+              <w:t>December</w:t>
             </w:r>
             <w:r>
               <w:rPr>
@@ -665,14 +675,7 @@
                 <w:b/>
                 <w:lang w:val="en-US"/>
               </w:rPr>
-              <w:t>1</w:t>
-            </w:r>
-            <w:r>
-              <w:rPr>
-                <w:b/>
-                <w:lang w:val="en-US"/>
-              </w:rPr>
-              <w:t xml:space="preserve"> (Estimated)</w:t>
+              <w:t>0</w:t>
             </w:r>
           </w:p>
         </w:tc>
@@ -744,6 +747,41 @@
                 <w:bCs/>
                 <w:lang w:val="en-US"/>
               </w:rPr>
+              <w:t>Grade:</w:t>
+            </w:r>
+            <w:r>
+              <w:rPr>
+                <w:lang w:val="en-US"/>
+              </w:rPr>
+              <w:t xml:space="preserve"> 7.04 / 10 (</w:t>
+            </w:r>
+            <w:r>
+              <w:rPr>
+                <w:b/>
+                <w:bCs/>
+                <w:lang w:val="en-US"/>
+              </w:rPr>
+              <w:t>Estimated</w:t>
+            </w:r>
+            <w:r>
+              <w:rPr>
+                <w:lang w:val="en-US"/>
+              </w:rPr>
+              <w:t>)</w:t>
+            </w:r>
+          </w:p>
+          <w:p>
+            <w:pPr>
+              <w:rPr>
+                <w:lang w:val="en-US"/>
+              </w:rPr>
+            </w:pPr>
+            <w:r>
+              <w:rPr>
+                <w:b/>
+                <w:bCs/>
+                <w:lang w:val="en-US"/>
+              </w:rPr>
               <w:t>Diploma Thesis:</w:t>
             </w:r>
             <w:r>
@@ -784,6 +822,27 @@
                 <w:lang w:val="en-US"/>
               </w:rPr>
               <w:t xml:space="preserve"> Giagkos Mytilinis</w:t>
+            </w:r>
+          </w:p>
+          <w:p>
+            <w:pPr>
+              <w:rPr>
+                <w:lang w:val="en-US"/>
+              </w:rPr>
+            </w:pPr>
+            <w:r>
+              <w:rPr>
+                <w:b/>
+                <w:bCs/>
+                <w:lang w:val="en-US"/>
+              </w:rPr>
+              <w:t>Degree:</w:t>
+            </w:r>
+            <w:r>
+              <w:rPr>
+                <w:lang w:val="en-US"/>
+              </w:rPr>
+              <w:t xml:space="preserve"> 10 / 10</w:t>
             </w:r>
           </w:p>
           <w:p>
@@ -1246,7 +1305,25 @@
               <w:rPr>
                 <w:lang w:val="en-US"/>
               </w:rPr>
-              <w:t xml:space="preserve"> / 10</w:t>
+              <w:t xml:space="preserve"> </w:t>
+            </w:r>
+            <w:r>
+              <w:rPr>
+                <w:lang w:val="en-US"/>
+              </w:rPr>
+              <w:t>/</w:t>
+            </w:r>
+            <w:r>
+              <w:rPr>
+                <w:lang w:val="en-US"/>
+              </w:rPr>
+              <w:t xml:space="preserve"> </w:t>
+            </w:r>
+            <w:r>
+              <w:rPr>
+                <w:lang w:val="en-US"/>
+              </w:rPr>
+              <w:t>10</w:t>
             </w:r>
           </w:p>
           <w:p>
@@ -1311,8 +1388,16 @@
               <w:rPr>
                 <w:lang w:val="en-US"/>
               </w:rPr>
-              <w:t>Iphigenia Founta</w:t>
-            </w:r>
+              <w:t xml:space="preserve">Iphigenia </w:t>
+            </w:r>
+            <w:proofErr w:type="spellStart"/>
+            <w:r>
+              <w:rPr>
+                <w:lang w:val="en-US"/>
+              </w:rPr>
+              <w:t>Founta</w:t>
+            </w:r>
+            <w:proofErr w:type="spellEnd"/>
           </w:p>
           <w:p>
             <w:pPr>
@@ -1338,7 +1423,31 @@
               <w:rPr>
                 <w:lang w:val="en-US"/>
               </w:rPr>
-              <w:t xml:space="preserve"> 10 / 10</w:t>
+              <w:t xml:space="preserve"> 10</w:t>
+            </w:r>
+            <w:r>
+              <w:rPr>
+                <w:lang w:val="en-US"/>
+              </w:rPr>
+              <w:t xml:space="preserve"> </w:t>
+            </w:r>
+            <w:r>
+              <w:rPr>
+                <w:lang w:val="en-US"/>
+              </w:rPr>
+              <w:t>/</w:t>
+            </w:r>
+            <w:r>
+              <w:rPr>
+                <w:lang w:val="en-US"/>
+              </w:rPr>
+              <w:t xml:space="preserve"> </w:t>
+            </w:r>
+            <w:r>
+              <w:rPr>
+                <w:lang w:val="en-US"/>
+              </w:rPr>
+              <w:t>10</w:t>
             </w:r>
           </w:p>
           <w:p>

</xml_diff>